<commit_message>
updated word document report - added TOC
</commit_message>
<xml_diff>
--- a/Gabi High School.docx
+++ b/Gabi High School.docx
@@ -256,6 +256,269 @@
           <w:szCs w:val="28"/>
         </w:rPr>
       </w:pPr>
+    </w:p>
+    <w:sdt>
+      <w:sdtPr>
+        <w:id w:val="844209316"/>
+        <w:docPartObj>
+          <w:docPartGallery w:val="Table of Contents"/>
+          <w:docPartUnique/>
+        </w:docPartObj>
+      </w:sdtPr>
+      <w:sdtEndPr>
+        <w:rPr>
+          <w:rFonts w:asciiTheme="minorHAnsi" w:eastAsiaTheme="minorHAnsi" w:hAnsiTheme="minorHAnsi" w:cstheme="minorBidi"/>
+          <w:color w:val="auto"/>
+          <w:sz w:val="22"/>
+          <w:szCs w:val="22"/>
+        </w:rPr>
+      </w:sdtEndPr>
+      <w:sdtContent>
+        <w:p>
+          <w:pPr>
+            <w:pStyle w:val="TOCHeading"/>
+          </w:pPr>
+          <w:r>
+            <w:t>Table of Contents</w:t>
+          </w:r>
+        </w:p>
+        <w:p>
+          <w:pPr>
+            <w:pStyle w:val="TOC1"/>
+          </w:pPr>
+          <w:r>
+            <w:rPr>
+              <w:b/>
+              <w:bCs/>
+            </w:rPr>
+            <w:t>sitemap</w:t>
+          </w:r>
+          <w:r>
+            <w:ptab w:relativeTo="margin" w:alignment="right" w:leader="dot"/>
+          </w:r>
+          <w:r>
+            <w:rPr>
+              <w:b/>
+              <w:bCs/>
+            </w:rPr>
+            <w:t>1</w:t>
+          </w:r>
+        </w:p>
+        <w:p>
+          <w:pPr>
+            <w:pStyle w:val="TOC1"/>
+          </w:pPr>
+          <w:r>
+            <w:rPr>
+              <w:b/>
+              <w:bCs/>
+            </w:rPr>
+            <w:t>wireframes</w:t>
+          </w:r>
+          <w:r>
+            <w:ptab w:relativeTo="margin" w:alignment="right" w:leader="dot"/>
+          </w:r>
+          <w:r>
+            <w:rPr>
+              <w:b/>
+              <w:bCs/>
+            </w:rPr>
+            <w:t>2</w:t>
+          </w:r>
+        </w:p>
+        <w:p>
+          <w:pPr>
+            <w:pStyle w:val="TOC2"/>
+            <w:ind w:left="216"/>
+          </w:pPr>
+          <w:r>
+            <w:t>home page</w:t>
+          </w:r>
+          <w:r>
+            <w:ptab w:relativeTo="margin" w:alignment="right" w:leader="dot"/>
+          </w:r>
+          <w:r>
+            <w:t>3</w:t>
+          </w:r>
+        </w:p>
+        <w:p>
+          <w:pPr>
+            <w:pStyle w:val="TOC3"/>
+            <w:ind w:left="446"/>
+          </w:pPr>
+          <w:r>
+            <w:t>clubs and societies</w:t>
+          </w:r>
+          <w:r>
+            <w:ptab w:relativeTo="margin" w:alignment="right" w:leader="dot"/>
+          </w:r>
+          <w:r>
+            <w:t>4</w:t>
+          </w:r>
+        </w:p>
+        <w:p>
+          <w:pPr>
+            <w:pStyle w:val="TOC3"/>
+            <w:ind w:left="446"/>
+          </w:pPr>
+          <w:r>
+            <w:t>testimonials card</w:t>
+          </w:r>
+          <w:r>
+            <w:ptab w:relativeTo="margin" w:alignment="right" w:leader="dot"/>
+          </w:r>
+          <w:r>
+            <w:t>5</w:t>
+          </w:r>
+        </w:p>
+        <w:p>
+          <w:pPr>
+            <w:pStyle w:val="TOC3"/>
+            <w:ind w:left="446"/>
+          </w:pPr>
+          <w:r>
+            <w:t>gallery</w:t>
+          </w:r>
+          <w:r>
+            <w:ptab w:relativeTo="margin" w:alignment="right" w:leader="dot"/>
+          </w:r>
+          <w:r>
+            <w:t>6</w:t>
+          </w:r>
+        </w:p>
+        <w:p>
+          <w:pPr>
+            <w:pStyle w:val="TOC3"/>
+            <w:ind w:left="446"/>
+          </w:pPr>
+          <w:r>
+            <w:t>home page layout</w:t>
+          </w:r>
+          <w:r>
+            <w:ptab w:relativeTo="margin" w:alignment="right" w:leader="dot"/>
+          </w:r>
+          <w:r>
+            <w:t>7</w:t>
+          </w:r>
+        </w:p>
+        <w:p>
+          <w:pPr>
+            <w:pStyle w:val="TOC1"/>
+          </w:pPr>
+          <w:r>
+            <w:rPr>
+              <w:b/>
+              <w:bCs/>
+            </w:rPr>
+            <w:t>typography</w:t>
+          </w:r>
+          <w:r>
+            <w:ptab w:relativeTo="margin" w:alignment="right" w:leader="dot"/>
+          </w:r>
+          <w:r>
+            <w:rPr>
+              <w:b/>
+              <w:bCs/>
+            </w:rPr>
+            <w:t>8</w:t>
+          </w:r>
+        </w:p>
+        <w:p>
+          <w:pPr>
+            <w:pStyle w:val="TOC1"/>
+          </w:pPr>
+          <w:r>
+            <w:rPr>
+              <w:b/>
+              <w:bCs/>
+            </w:rPr>
+            <w:t>colors</w:t>
+          </w:r>
+          <w:r>
+            <w:ptab w:relativeTo="margin" w:alignment="right" w:leader="dot"/>
+          </w:r>
+          <w:r>
+            <w:rPr>
+              <w:b/>
+              <w:bCs/>
+            </w:rPr>
+            <w:t>9</w:t>
+          </w:r>
+        </w:p>
+        <w:p>
+          <w:pPr>
+            <w:pStyle w:val="TOC1"/>
+          </w:pPr>
+          <w:r>
+            <w:rPr>
+              <w:b/>
+              <w:bCs/>
+            </w:rPr>
+            <w:t>layout</w:t>
+          </w:r>
+          <w:r>
+            <w:ptab w:relativeTo="margin" w:alignment="right" w:leader="dot"/>
+          </w:r>
+          <w:r>
+            <w:rPr>
+              <w:b/>
+              <w:bCs/>
+            </w:rPr>
+            <w:t>10</w:t>
+          </w:r>
+        </w:p>
+        <w:p>
+          <w:pPr>
+            <w:pStyle w:val="TOC1"/>
+          </w:pPr>
+          <w:r>
+            <w:rPr>
+              <w:b/>
+              <w:bCs/>
+            </w:rPr>
+            <w:t>texture</w:t>
+          </w:r>
+          <w:r>
+            <w:ptab w:relativeTo="margin" w:alignment="right" w:leader="dot"/>
+          </w:r>
+          <w:r>
+            <w:rPr>
+              <w:b/>
+              <w:bCs/>
+            </w:rPr>
+            <w:t>10</w:t>
+          </w:r>
+        </w:p>
+        <w:p/>
+        <w:p/>
+      </w:sdtContent>
+    </w:sdt>
+    <w:p>
+      <w:pPr>
+        <w:jc w:val="center"/>
+        <w:rPr>
+          <w:rFonts w:ascii="Times New Roman" w:hAnsi="Times New Roman" w:cs="Times New Roman"/>
+          <w:sz w:val="28"/>
+          <w:szCs w:val="28"/>
+        </w:rPr>
+      </w:pPr>
+    </w:p>
+    <w:p>
+      <w:pPr>
+        <w:rPr>
+          <w:rFonts w:ascii="Times New Roman" w:hAnsi="Times New Roman" w:cs="Times New Roman"/>
+          <w:sz w:val="28"/>
+          <w:szCs w:val="28"/>
+        </w:rPr>
+      </w:pPr>
+      <w:r>
+        <w:rPr>
+          <w:rFonts w:ascii="Times New Roman" w:hAnsi="Times New Roman" w:cs="Times New Roman"/>
+          <w:sz w:val="28"/>
+          <w:szCs w:val="28"/>
+        </w:rPr>
+        <w:br w:type="page"/>
+      </w:r>
     </w:p>
     <w:p>
       <w:pPr>
@@ -849,23 +1112,7 @@
           <w:sz w:val="28"/>
           <w:szCs w:val="28"/>
         </w:rPr>
-        <w:t>Poppins, one of the more popular sans-serif fonts on the web with a</w:t>
-      </w:r>
-      <w:r>
-        <w:rPr>
-          <w:rFonts w:ascii="Times New Roman" w:hAnsi="Times New Roman" w:cs="Times New Roman"/>
-          <w:sz w:val="28"/>
-          <w:szCs w:val="28"/>
-        </w:rPr>
-        <w:t xml:space="preserve"> smoother edge</w:t>
-      </w:r>
-      <w:r>
-        <w:rPr>
-          <w:rFonts w:ascii="Times New Roman" w:hAnsi="Times New Roman" w:cs="Times New Roman"/>
-          <w:sz w:val="28"/>
-          <w:szCs w:val="28"/>
-        </w:rPr>
-        <w:t xml:space="preserve"> giving an easier feel to the text. Makes text more readable and easier to the eyes.</w:t>
+        <w:t>Poppins, one of the more popular sans-serif fonts on the web with a smoother edge giving an easier feel to the text. Makes text more readable and easier to the eyes.</w:t>
       </w:r>
     </w:p>
     <w:p>
@@ -918,23 +1165,7 @@
           <w:sz w:val="28"/>
           <w:szCs w:val="28"/>
         </w:rPr>
-        <w:t>Open Sans, a</w:t>
-      </w:r>
-      <w:r>
-        <w:rPr>
-          <w:rFonts w:ascii="Times New Roman" w:hAnsi="Times New Roman" w:cs="Times New Roman"/>
-          <w:sz w:val="28"/>
-          <w:szCs w:val="28"/>
-        </w:rPr>
-        <w:t xml:space="preserve"> </w:t>
-      </w:r>
-      <w:r>
-        <w:rPr>
-          <w:rFonts w:ascii="Times New Roman" w:hAnsi="Times New Roman" w:cs="Times New Roman"/>
-          <w:sz w:val="28"/>
-          <w:szCs w:val="28"/>
-        </w:rPr>
-        <w:t>clean and modern sans-serif font, has been used on home page top navigation links.</w:t>
+        <w:t>Open Sans, a clean and modern sans-serif font, has been used on home page top navigation links.</w:t>
       </w:r>
     </w:p>
     <w:p>
@@ -1139,55 +1370,7 @@
           <w:sz w:val="28"/>
           <w:szCs w:val="28"/>
         </w:rPr>
-        <w:t xml:space="preserve">The aforementioned colors make up the Color palette of Gabi Website. The basis of choosing them is from the colors of the uniform with consists of a </w:t>
-      </w:r>
-      <w:r>
-        <w:rPr>
-          <w:rFonts w:ascii="Times New Roman" w:hAnsi="Times New Roman" w:cs="Times New Roman"/>
-          <w:sz w:val="28"/>
-          <w:szCs w:val="28"/>
-        </w:rPr>
-        <w:t>dominant</w:t>
-      </w:r>
-      <w:r>
-        <w:rPr>
-          <w:rFonts w:ascii="Times New Roman" w:hAnsi="Times New Roman" w:cs="Times New Roman"/>
-          <w:sz w:val="28"/>
-          <w:szCs w:val="28"/>
-        </w:rPr>
-        <w:t xml:space="preserve"> Gable Green (school blazer;</w:t>
-      </w:r>
-      <w:r>
-        <w:rPr>
-          <w:rFonts w:ascii="Times New Roman" w:hAnsi="Times New Roman" w:cs="Times New Roman"/>
-          <w:sz w:val="28"/>
-          <w:szCs w:val="28"/>
-        </w:rPr>
-        <w:t xml:space="preserve"> </w:t>
-      </w:r>
-      <w:r>
-        <w:rPr>
-          <w:rFonts w:ascii="Times New Roman" w:hAnsi="Times New Roman" w:cs="Times New Roman"/>
-          <w:sz w:val="28"/>
-          <w:szCs w:val="28"/>
-        </w:rPr>
-        <w:t xml:space="preserve">Used on the hero, section separator, nav-pills, top navigation active links and footer), Mine Shaft (school blazer, sweater, skirt and trousers; used on top navigation bar) and Clementine which is not represented in the school's uniform. Clementine was chosen since </w:t>
-      </w:r>
-      <w:r>
-        <w:rPr>
-          <w:rFonts w:ascii="Times New Roman" w:hAnsi="Times New Roman" w:cs="Times New Roman"/>
-          <w:sz w:val="28"/>
-          <w:szCs w:val="28"/>
-        </w:rPr>
-        <w:t>it’s</w:t>
-      </w:r>
-      <w:r>
-        <w:rPr>
-          <w:rFonts w:ascii="Times New Roman" w:hAnsi="Times New Roman" w:cs="Times New Roman"/>
-          <w:sz w:val="28"/>
-          <w:szCs w:val="28"/>
-        </w:rPr>
-        <w:t xml:space="preserve"> a color that stick's out when combined with the other two colors hence suitable for elements for call to action as well as alongside lists to make them pop out. Clementine was used in place of #C7A395 -- </w:t>
+        <w:t xml:space="preserve">The aforementioned colors make up the Color palette of Gabi Website. The basis of choosing them is from the colors of the uniform with consists of a dominant Gable Green (school blazer; Used on the hero, section separator, nav-pills, top navigation active links and footer), Mine Shaft (school blazer, sweater, skirt and trousers; used on top navigation bar) and Clementine which is not represented in the school's uniform. Clementine was chosen since it’s a color that stick's out when combined with the other two colors hence suitable for elements for call to action as well as alongside lists to make them pop out. Clementine was used in place of #C7A395 -- </w:t>
       </w:r>
       <w:proofErr w:type="spellStart"/>
       <w:r>
@@ -1271,23 +1454,7 @@
           <w:sz w:val="28"/>
           <w:szCs w:val="28"/>
         </w:rPr>
-        <w:t xml:space="preserve">Responsive layout has been applied to ensure all screens are </w:t>
-      </w:r>
-      <w:r>
-        <w:rPr>
-          <w:rFonts w:ascii="Times New Roman" w:hAnsi="Times New Roman" w:cs="Times New Roman"/>
-          <w:sz w:val="28"/>
-          <w:szCs w:val="28"/>
-        </w:rPr>
-        <w:t>accommodated</w:t>
-      </w:r>
-      <w:r>
-        <w:rPr>
-          <w:rFonts w:ascii="Times New Roman" w:hAnsi="Times New Roman" w:cs="Times New Roman"/>
-          <w:sz w:val="28"/>
-          <w:szCs w:val="28"/>
-        </w:rPr>
-        <w:t xml:space="preserve"> for easier interaction with the site.</w:t>
+        <w:t>Responsive layout has been applied to ensure all screens are accommodated for easier interaction with the site.</w:t>
       </w:r>
     </w:p>
     <w:p>
@@ -1355,23 +1522,7 @@
           <w:sz w:val="28"/>
           <w:szCs w:val="28"/>
         </w:rPr>
-        <w:t>Horizontal Symmetry has also been appli</w:t>
-      </w:r>
-      <w:r>
-        <w:rPr>
-          <w:rFonts w:ascii="Times New Roman" w:hAnsi="Times New Roman" w:cs="Times New Roman"/>
-          <w:sz w:val="28"/>
-          <w:szCs w:val="28"/>
-        </w:rPr>
-        <w:t>ed</w:t>
-      </w:r>
-      <w:r>
-        <w:rPr>
-          <w:rFonts w:ascii="Times New Roman" w:hAnsi="Times New Roman" w:cs="Times New Roman"/>
-          <w:sz w:val="28"/>
-          <w:szCs w:val="28"/>
-        </w:rPr>
-        <w:t xml:space="preserve"> throughout the site especially on the homepage with content divided into two columns sitting side by side to achieve balance along the x-axis.</w:t>
+        <w:t>Horizontal Symmetry has also been applied throughout the site especially on the homepage with content divided into two columns sitting side by side to achieve balance along the x-axis.</w:t>
       </w:r>
     </w:p>
     <w:p>
@@ -1411,39 +1562,7 @@
           <w:sz w:val="28"/>
           <w:szCs w:val="28"/>
         </w:rPr>
-        <w:t xml:space="preserve">Floating Nav Pills on the home page about section, submit button in contact us page and Floating Navigation on Exam Results Page creates an illusion of a </w:t>
-      </w:r>
-      <w:r>
-        <w:rPr>
-          <w:rFonts w:ascii="Times New Roman" w:hAnsi="Times New Roman" w:cs="Times New Roman"/>
-          <w:sz w:val="28"/>
-          <w:szCs w:val="28"/>
-        </w:rPr>
-        <w:t>3-dimensional</w:t>
-      </w:r>
-      <w:r>
-        <w:rPr>
-          <w:rFonts w:ascii="Times New Roman" w:hAnsi="Times New Roman" w:cs="Times New Roman"/>
-          <w:sz w:val="28"/>
-          <w:szCs w:val="28"/>
-        </w:rPr>
-        <w:t xml:space="preserve"> space through use of box-shadow </w:t>
-      </w:r>
-      <w:r>
-        <w:rPr>
-          <w:rFonts w:ascii="Times New Roman" w:hAnsi="Times New Roman" w:cs="Times New Roman"/>
-          <w:sz w:val="28"/>
-          <w:szCs w:val="28"/>
-        </w:rPr>
-        <w:t>CSS</w:t>
-      </w:r>
-      <w:r>
-        <w:rPr>
-          <w:rFonts w:ascii="Times New Roman" w:hAnsi="Times New Roman" w:cs="Times New Roman"/>
-          <w:sz w:val="28"/>
-          <w:szCs w:val="28"/>
-        </w:rPr>
-        <w:t xml:space="preserve"> property. The goal is to make it stick out of the page.</w:t>
+        <w:t>Floating Nav Pills on the home page about section, submit button in contact us page and Floating Navigation on Exam Results Page creates an illusion of a 3-dimensional space through use of box-shadow CSS property. The goal is to make it stick out of the page.</w:t>
       </w:r>
     </w:p>
     <w:p>
@@ -2042,6 +2161,7 @@
   <w:style w:type="character" w:default="1" w:styleId="DefaultParagraphFont">
     <w:name w:val="Default Paragraph Font"/>
     <w:uiPriority w:val="1"/>
+    <w:semiHidden/>
     <w:unhideWhenUsed/>
   </w:style>
   <w:style w:type="table" w:default="1" w:styleId="TableNormal">
@@ -2208,6 +2328,62 @@
       <w:rFonts w:eastAsiaTheme="minorEastAsia"/>
       <w:color w:val="5A5A5A" w:themeColor="text1" w:themeTint="A5"/>
       <w:spacing w:val="15"/>
+    </w:rPr>
+  </w:style>
+  <w:style w:type="paragraph" w:styleId="TOCHeading">
+    <w:name w:val="TOC Heading"/>
+    <w:basedOn w:val="Heading1"/>
+    <w:next w:val="Normal"/>
+    <w:uiPriority w:val="39"/>
+    <w:unhideWhenUsed/>
+    <w:qFormat/>
+    <w:rsid w:val="00FB5819"/>
+    <w:pPr>
+      <w:outlineLvl w:val="9"/>
+    </w:pPr>
+  </w:style>
+  <w:style w:type="paragraph" w:styleId="TOC1">
+    <w:name w:val="toc 1"/>
+    <w:basedOn w:val="Normal"/>
+    <w:next w:val="Normal"/>
+    <w:autoRedefine/>
+    <w:uiPriority w:val="39"/>
+    <w:unhideWhenUsed/>
+    <w:rsid w:val="00FB5819"/>
+    <w:pPr>
+      <w:spacing w:after="100"/>
+    </w:pPr>
+  </w:style>
+  <w:style w:type="paragraph" w:styleId="TOC2">
+    <w:name w:val="toc 2"/>
+    <w:basedOn w:val="Normal"/>
+    <w:next w:val="Normal"/>
+    <w:autoRedefine/>
+    <w:uiPriority w:val="39"/>
+    <w:unhideWhenUsed/>
+    <w:rsid w:val="00FB5819"/>
+    <w:pPr>
+      <w:spacing w:after="100"/>
+      <w:ind w:left="220"/>
+    </w:pPr>
+    <w:rPr>
+      <w:rFonts w:eastAsiaTheme="minorEastAsia" w:cs="Times New Roman"/>
+    </w:rPr>
+  </w:style>
+  <w:style w:type="paragraph" w:styleId="TOC3">
+    <w:name w:val="toc 3"/>
+    <w:basedOn w:val="Normal"/>
+    <w:next w:val="Normal"/>
+    <w:autoRedefine/>
+    <w:uiPriority w:val="39"/>
+    <w:unhideWhenUsed/>
+    <w:rsid w:val="00FB5819"/>
+    <w:pPr>
+      <w:spacing w:after="100"/>
+      <w:ind w:left="440"/>
+    </w:pPr>
+    <w:rPr>
+      <w:rFonts w:eastAsiaTheme="minorEastAsia" w:cs="Times New Roman"/>
     </w:rPr>
   </w:style>
 </w:styles>

</xml_diff>